<commit_message>
Completed cover page work. Syncing with repository before majoring writing begins.
</commit_message>
<xml_diff>
--- a/CSE881_Hormasji_Reiff_FinalProjectReport.docx
+++ b/CSE881_Hormasji_Reiff_FinalProjectReport.docx
@@ -219,16 +219,13 @@
         </w:rPr>
         <w:t xml:space="preserve">Justification for your rating: </w:t>
       </w:r>
-    </w:p>
-    <w:p>
-      <w:pPr>
-        <w:spacing w:after="0"/>
-        <w:jc w:val="left"/>
+      <w:r>
         <w:rPr>
           <w:sz w:val="24"/>
           <w:szCs w:val="24"/>
         </w:rPr>
-      </w:pPr>
+        <w:t>The final project description for the class lists Application type projects as Simple to Moderate difficulty levels, as they do not involved the difficulty of the front end involved in the Prototype Development projects. For this project, the students did not have the opportunity to implement the stretch goal of feature generation from the raw Twitter API features, thus making it a Simple project. However, significant time was spent in the preprocessing stage (both scripting and manual) to get all Twitter features in the correct format for data mining.</w:t>
+      </w:r>
     </w:p>
     <w:p>
       <w:pPr>
@@ -638,6 +635,13 @@
                 <w:szCs w:val="24"/>
               </w:rPr>
             </w:pPr>
+            <w:r>
+              <w:rPr>
+                <w:sz w:val="24"/>
+                <w:szCs w:val="24"/>
+              </w:rPr>
+              <w:t>3</w:t>
+            </w:r>
           </w:p>
         </w:tc>
         <w:tc>
@@ -653,6 +657,13 @@
                 <w:szCs w:val="24"/>
               </w:rPr>
             </w:pPr>
+            <w:r>
+              <w:rPr>
+                <w:sz w:val="24"/>
+                <w:szCs w:val="24"/>
+              </w:rPr>
+              <w:t>3</w:t>
+            </w:r>
           </w:p>
         </w:tc>
         <w:tc>
@@ -668,6 +679,13 @@
                 <w:szCs w:val="24"/>
               </w:rPr>
             </w:pPr>
+            <w:r>
+              <w:rPr>
+                <w:sz w:val="24"/>
+                <w:szCs w:val="24"/>
+              </w:rPr>
+              <w:t>2</w:t>
+            </w:r>
           </w:p>
         </w:tc>
         <w:tc>
@@ -683,6 +701,13 @@
                 <w:szCs w:val="24"/>
               </w:rPr>
             </w:pPr>
+            <w:r>
+              <w:rPr>
+                <w:sz w:val="24"/>
+                <w:szCs w:val="24"/>
+              </w:rPr>
+              <w:t>3</w:t>
+            </w:r>
           </w:p>
         </w:tc>
         <w:tc>
@@ -698,6 +723,13 @@
                 <w:szCs w:val="24"/>
               </w:rPr>
             </w:pPr>
+            <w:r>
+              <w:rPr>
+                <w:sz w:val="24"/>
+                <w:szCs w:val="24"/>
+              </w:rPr>
+              <w:t>3</w:t>
+            </w:r>
           </w:p>
         </w:tc>
         <w:tc>
@@ -713,6 +745,13 @@
                 <w:szCs w:val="24"/>
               </w:rPr>
             </w:pPr>
+            <w:r>
+              <w:rPr>
+                <w:sz w:val="24"/>
+                <w:szCs w:val="24"/>
+              </w:rPr>
+              <w:t>3</w:t>
+            </w:r>
           </w:p>
         </w:tc>
         <w:tc>
@@ -728,6 +767,13 @@
                 <w:szCs w:val="24"/>
               </w:rPr>
             </w:pPr>
+            <w:r>
+              <w:rPr>
+                <w:sz w:val="24"/>
+                <w:szCs w:val="24"/>
+              </w:rPr>
+              <w:t>3</w:t>
+            </w:r>
           </w:p>
         </w:tc>
         <w:tc>
@@ -743,6 +789,13 @@
                 <w:szCs w:val="24"/>
               </w:rPr>
             </w:pPr>
+            <w:r>
+              <w:rPr>
+                <w:sz w:val="24"/>
+                <w:szCs w:val="24"/>
+              </w:rPr>
+              <w:t>3</w:t>
+            </w:r>
           </w:p>
         </w:tc>
       </w:tr>
@@ -782,6 +835,13 @@
                 <w:szCs w:val="24"/>
               </w:rPr>
             </w:pPr>
+            <w:r>
+              <w:rPr>
+                <w:sz w:val="24"/>
+                <w:szCs w:val="24"/>
+              </w:rPr>
+              <w:t>3</w:t>
+            </w:r>
           </w:p>
         </w:tc>
         <w:tc>
@@ -797,6 +857,13 @@
                 <w:szCs w:val="24"/>
               </w:rPr>
             </w:pPr>
+            <w:r>
+              <w:rPr>
+                <w:sz w:val="24"/>
+                <w:szCs w:val="24"/>
+              </w:rPr>
+              <w:t>3</w:t>
+            </w:r>
           </w:p>
         </w:tc>
         <w:tc>
@@ -812,6 +879,13 @@
                 <w:szCs w:val="24"/>
               </w:rPr>
             </w:pPr>
+            <w:r>
+              <w:rPr>
+                <w:sz w:val="24"/>
+                <w:szCs w:val="24"/>
+              </w:rPr>
+              <w:t>3</w:t>
+            </w:r>
           </w:p>
         </w:tc>
         <w:tc>
@@ -827,6 +901,13 @@
                 <w:szCs w:val="24"/>
               </w:rPr>
             </w:pPr>
+            <w:r>
+              <w:rPr>
+                <w:sz w:val="24"/>
+                <w:szCs w:val="24"/>
+              </w:rPr>
+              <w:t>3</w:t>
+            </w:r>
           </w:p>
         </w:tc>
         <w:tc>
@@ -842,6 +923,13 @@
                 <w:szCs w:val="24"/>
               </w:rPr>
             </w:pPr>
+            <w:r>
+              <w:rPr>
+                <w:sz w:val="24"/>
+                <w:szCs w:val="24"/>
+              </w:rPr>
+              <w:t>2</w:t>
+            </w:r>
           </w:p>
         </w:tc>
         <w:tc>
@@ -857,6 +945,13 @@
                 <w:szCs w:val="24"/>
               </w:rPr>
             </w:pPr>
+            <w:r>
+              <w:rPr>
+                <w:sz w:val="24"/>
+                <w:szCs w:val="24"/>
+              </w:rPr>
+              <w:t>3</w:t>
+            </w:r>
           </w:p>
         </w:tc>
         <w:tc>
@@ -872,6 +967,13 @@
                 <w:szCs w:val="24"/>
               </w:rPr>
             </w:pPr>
+            <w:r>
+              <w:rPr>
+                <w:sz w:val="24"/>
+                <w:szCs w:val="24"/>
+              </w:rPr>
+              <w:t>3</w:t>
+            </w:r>
           </w:p>
         </w:tc>
         <w:tc>
@@ -887,6 +989,13 @@
                 <w:szCs w:val="24"/>
               </w:rPr>
             </w:pPr>
+            <w:r>
+              <w:rPr>
+                <w:sz w:val="24"/>
+                <w:szCs w:val="24"/>
+              </w:rPr>
+              <w:t>3</w:t>
+            </w:r>
           </w:p>
         </w:tc>
       </w:tr>
@@ -1269,46 +1378,36 @@
     <w:p>
       <w:pPr>
         <w:spacing w:after="0"/>
-        <w:jc w:val="left"/>
-        <w:rPr>
-          <w:sz w:val="22"/>
-          <w:szCs w:val="22"/>
-        </w:rPr>
-      </w:pPr>
-    </w:p>
-    <w:p>
-      <w:pPr>
-        <w:spacing w:after="0"/>
-        <w:jc w:val="left"/>
-        <w:rPr>
-          <w:sz w:val="22"/>
-          <w:szCs w:val="22"/>
-        </w:rPr>
-      </w:pPr>
-    </w:p>
-    <w:p>
-      <w:pPr>
-        <w:spacing w:after="0"/>
-        <w:jc w:val="left"/>
+        <w:jc w:val="center"/>
+        <w:rPr>
+          <w:b/>
+          <w:sz w:val="36"/>
+          <w:szCs w:val="36"/>
+        </w:rPr>
       </w:pPr>
       <w:r>
         <w:br w:type="page"/>
       </w:r>
-    </w:p>
-    <w:p>
-      <w:pPr>
-        <w:pStyle w:val="Paper-Title"/>
-        <w:spacing w:after="60"/>
-      </w:pPr>
-      <w:r>
+      <w:r>
+        <w:rPr>
+          <w:b/>
+          <w:sz w:val="36"/>
+          <w:szCs w:val="36"/>
+        </w:rPr>
         <w:lastRenderedPageBreak/>
         <w:t xml:space="preserve">A MODEL FOR DETERMINING TWEET POPULARITY </w:t>
       </w:r>
       <w:r>
+        <w:rPr>
+          <w:b/>
+          <w:sz w:val="36"/>
+          <w:szCs w:val="36"/>
+        </w:rPr>
         <w:br/>
         <w:t>VIA PREDICTION METHODS</w:t>
       </w:r>
     </w:p>
+    <w:p/>
     <w:p>
       <w:pPr>
         <w:sectPr>
@@ -1324,11 +1423,13 @@
         <w:pStyle w:val="Author"/>
         <w:spacing w:after="0"/>
         <w:rPr>
+          <w:rFonts w:ascii="Times New Roman" w:hAnsi="Times New Roman"/>
           <w:spacing w:val="-2"/>
         </w:rPr>
       </w:pPr>
       <w:r>
         <w:rPr>
+          <w:rFonts w:ascii="Times New Roman" w:hAnsi="Times New Roman"/>
           <w:spacing w:val="-2"/>
         </w:rPr>
         <w:lastRenderedPageBreak/>
@@ -1339,17 +1440,20 @@
       <w:pPr>
         <w:pStyle w:val="Affiliations"/>
         <w:rPr>
+          <w:rFonts w:ascii="Times New Roman" w:hAnsi="Times New Roman"/>
           <w:spacing w:val="-2"/>
         </w:rPr>
       </w:pPr>
       <w:r>
         <w:rPr>
+          <w:rFonts w:ascii="Times New Roman" w:hAnsi="Times New Roman"/>
           <w:spacing w:val="-2"/>
         </w:rPr>
         <w:t>Dept. of Computer Science</w:t>
       </w:r>
       <w:r>
         <w:rPr>
+          <w:rFonts w:ascii="Times New Roman" w:hAnsi="Times New Roman"/>
           <w:spacing w:val="-2"/>
         </w:rPr>
         <w:br/>
@@ -1360,11 +1464,13 @@
       <w:pPr>
         <w:pStyle w:val="E-Mail"/>
         <w:rPr>
+          <w:rFonts w:ascii="Times New Roman" w:hAnsi="Times New Roman"/>
           <w:spacing w:val="-2"/>
         </w:rPr>
       </w:pPr>
       <w:r>
         <w:rPr>
+          <w:rFonts w:ascii="Times New Roman" w:hAnsi="Times New Roman"/>
           <w:spacing w:val="-2"/>
         </w:rPr>
         <w:t>hormasji@cse.medu.esu</w:t>
@@ -1376,11 +1482,13 @@
         <w:spacing w:after="0"/>
         <w:jc w:val="both"/>
         <w:rPr>
+          <w:rFonts w:ascii="Times New Roman" w:hAnsi="Times New Roman"/>
           <w:spacing w:val="-2"/>
         </w:rPr>
       </w:pPr>
       <w:r>
         <w:rPr>
+          <w:rFonts w:ascii="Times New Roman" w:hAnsi="Times New Roman"/>
           <w:spacing w:val="-2"/>
         </w:rPr>
         <w:br w:type="column"/>
@@ -1390,6 +1498,7 @@
       <w:pPr>
         <w:pStyle w:val="E-Mail"/>
         <w:rPr>
+          <w:rFonts w:ascii="Times New Roman" w:hAnsi="Times New Roman"/>
           <w:spacing w:val="-2"/>
         </w:rPr>
       </w:pPr>
@@ -1399,40 +1508,44 @@
         <w:pStyle w:val="Author"/>
         <w:spacing w:after="0"/>
         <w:rPr>
+          <w:rFonts w:ascii="Times New Roman" w:hAnsi="Times New Roman"/>
           <w:spacing w:val="-2"/>
         </w:rPr>
       </w:pPr>
       <w:r>
         <w:rPr>
+          <w:rFonts w:ascii="Times New Roman" w:hAnsi="Times New Roman"/>
           <w:spacing w:val="-2"/>
         </w:rPr>
         <w:br w:type="column"/>
       </w:r>
       <w:r>
         <w:rPr>
+          <w:rFonts w:ascii="Times New Roman" w:hAnsi="Times New Roman"/>
           <w:spacing w:val="-2"/>
         </w:rPr>
         <w:lastRenderedPageBreak/>
         <w:t>Bonnie Reiff</w:t>
       </w:r>
-      <w:bookmarkStart w:id="0" w:name="_GoBack"/>
-      <w:bookmarkEnd w:id="0"/>
     </w:p>
     <w:p>
       <w:pPr>
         <w:pStyle w:val="Affiliations"/>
         <w:rPr>
+          <w:rFonts w:ascii="Times New Roman" w:hAnsi="Times New Roman"/>
           <w:spacing w:val="-2"/>
         </w:rPr>
       </w:pPr>
       <w:r>
         <w:rPr>
+          <w:rFonts w:ascii="Times New Roman" w:hAnsi="Times New Roman"/>
           <w:spacing w:val="-2"/>
         </w:rPr>
         <w:t>Dept. of Computer Science</w:t>
       </w:r>
       <w:r>
         <w:rPr>
+          <w:rFonts w:ascii="Times New Roman" w:hAnsi="Times New Roman"/>
           <w:spacing w:val="-2"/>
         </w:rPr>
         <w:br/>
@@ -1444,11 +1557,13 @@
         <w:pStyle w:val="Author"/>
         <w:spacing w:after="0"/>
         <w:rPr>
+          <w:rFonts w:ascii="Times New Roman" w:hAnsi="Times New Roman"/>
           <w:spacing w:val="-2"/>
         </w:rPr>
       </w:pPr>
       <w:r>
         <w:rPr>
+          <w:rFonts w:ascii="Times New Roman" w:hAnsi="Times New Roman"/>
           <w:spacing w:val="-2"/>
         </w:rPr>
         <w:t>reiffbon@cse.msu.edu</w:t>
@@ -1537,13 +1652,18 @@
         </w:rPr>
         <w:t>Keywords</w:t>
       </w:r>
+      <w:bookmarkStart w:id="0" w:name="_GoBack"/>
+      <w:bookmarkEnd w:id="0"/>
     </w:p>
     <w:p>
       <w:pPr>
         <w:spacing w:after="120"/>
       </w:pPr>
       <w:r>
-        <w:t xml:space="preserve">Add your own designated keywords </w:t>
+        <w:rPr>
+          <w:highlight w:val="yellow"/>
+        </w:rPr>
+        <w:t>Twitter, SVM, ...</w:t>
       </w:r>
     </w:p>
     <w:p>
@@ -1687,7 +1807,7 @@
             </v:shape>
             <w10:wrap type="topAndBottom"/>
           </v:group>
-          <o:OLEObject Type="Embed" ProgID="Visio.Drawing.11" ShapeID="_x0000_s1032" DrawAspect="Content" ObjectID="_1510003455" r:id="rId9"/>
+          <o:OLEObject Type="Embed" ProgID="Visio.Drawing.11" ShapeID="_x0000_s1032" DrawAspect="Content" ObjectID="_1510935873" r:id="rId9"/>
         </w:object>
       </w:r>
       <w:r>
@@ -1853,6 +1973,7 @@
         <w:t xml:space="preserve">type </w:t>
       </w:r>
       <w:r>
+        <w:lastRenderedPageBreak/>
         <w:t>of data mining analysis you want to perform</w:t>
       </w:r>
       <w:r>
@@ -1865,7 +1986,6 @@
         <w:t xml:space="preserve"> </w:t>
       </w:r>
       <w:r>
-        <w:lastRenderedPageBreak/>
         <w:t>definition of</w:t>
       </w:r>
       <w:r>
@@ -2281,9 +2401,9 @@
       </w:r>
       <w:smartTag w:uri="urn:schemas-microsoft-com:office:smarttags" w:element="date">
         <w:smartTagPr>
+          <w:attr w:name="Year" w:val="2000"/>
+          <w:attr w:name="Day" w:val="1"/>
           <w:attr w:name="Month" w:val="4"/>
-          <w:attr w:name="Day" w:val="1"/>
-          <w:attr w:name="Year" w:val="2000"/>
         </w:smartTagPr>
         <w:r>
           <w:t>April 1-6, 2000</w:t>

</xml_diff>